<commit_message>
Curso de Java - Udeny
</commit_message>
<xml_diff>
--- a/Anotacoes_do_Curso_Java.docx
+++ b/Anotacoes_do_Curso_Java.docx
@@ -1842,8 +1842,6 @@
         </w:rPr>
         <w:t>Packages</w:t>
       </w:r>
-      <w:bookmarkStart w:id="0" w:name="_GoBack"/>
-      <w:bookmarkEnd w:id="0"/>
       <w:proofErr w:type="spellEnd"/>
     </w:p>
     <w:p>
@@ -2022,6 +2020,399 @@
         <w:pStyle w:val="PargrafodaLista"/>
         <w:spacing w:after="0" w:line="360" w:lineRule="auto"/>
         <w:ind w:left="1440"/>
+        <w:rPr>
+          <w:rFonts w:ascii="Arial" w:hAnsi="Arial" w:cs="Arial"/>
+          <w:b/>
+          <w:bCs/>
+          <w:sz w:val="24"/>
+          <w:szCs w:val="24"/>
+        </w:rPr>
+      </w:pPr>
+    </w:p>
+    <w:p>
+      <w:pPr>
+        <w:pStyle w:val="PargrafodaLista"/>
+        <w:numPr>
+          <w:ilvl w:val="0"/>
+          <w:numId w:val="2"/>
+        </w:numPr>
+        <w:jc w:val="both"/>
+        <w:rPr>
+          <w:rFonts w:ascii="Arial" w:hAnsi="Arial" w:cs="Arial"/>
+          <w:b/>
+          <w:bCs/>
+          <w:sz w:val="24"/>
+          <w:szCs w:val="24"/>
+        </w:rPr>
+      </w:pPr>
+      <w:r>
+        <w:rPr>
+          <w:rFonts w:ascii="Arial" w:hAnsi="Arial" w:cs="Arial"/>
+          <w:b/>
+          <w:bCs/>
+          <w:sz w:val="24"/>
+          <w:szCs w:val="24"/>
+        </w:rPr>
+        <w:t>SEÇÃO 4</w:t>
+      </w:r>
+    </w:p>
+    <w:p>
+      <w:pPr>
+        <w:pStyle w:val="PargrafodaLista"/>
+        <w:ind w:left="360"/>
+        <w:jc w:val="both"/>
+        <w:rPr>
+          <w:rFonts w:ascii="Arial" w:hAnsi="Arial" w:cs="Arial"/>
+          <w:b/>
+          <w:bCs/>
+          <w:sz w:val="24"/>
+          <w:szCs w:val="24"/>
+        </w:rPr>
+      </w:pPr>
+    </w:p>
+    <w:p>
+      <w:pPr>
+        <w:pStyle w:val="PargrafodaLista"/>
+        <w:numPr>
+          <w:ilvl w:val="0"/>
+          <w:numId w:val="21"/>
+        </w:numPr>
+        <w:jc w:val="both"/>
+        <w:rPr>
+          <w:rFonts w:ascii="Arial" w:hAnsi="Arial" w:cs="Arial"/>
+          <w:b/>
+          <w:bCs/>
+          <w:sz w:val="24"/>
+          <w:szCs w:val="24"/>
+        </w:rPr>
+      </w:pPr>
+      <w:r>
+        <w:rPr>
+          <w:rFonts w:ascii="Arial" w:hAnsi="Arial" w:cs="Arial"/>
+          <w:b/>
+          <w:bCs/>
+          <w:sz w:val="24"/>
+          <w:szCs w:val="24"/>
+        </w:rPr>
+        <w:t xml:space="preserve">Operadores aritméticos: </w:t>
+      </w:r>
+      <w:r>
+        <w:rPr>
+          <w:rFonts w:ascii="Arial" w:hAnsi="Arial" w:cs="Arial"/>
+          <w:sz w:val="24"/>
+          <w:szCs w:val="24"/>
+        </w:rPr>
+        <w:t>Soma (+), Subtração (-), Divisão (/), Multiplicação (*) e Módulo (%);</w:t>
+      </w:r>
+    </w:p>
+    <w:p>
+      <w:pPr>
+        <w:pStyle w:val="PargrafodaLista"/>
+        <w:jc w:val="both"/>
+        <w:rPr>
+          <w:rFonts w:ascii="Arial" w:hAnsi="Arial" w:cs="Arial"/>
+          <w:b/>
+          <w:bCs/>
+          <w:sz w:val="24"/>
+          <w:szCs w:val="24"/>
+        </w:rPr>
+      </w:pPr>
+    </w:p>
+    <w:p>
+      <w:pPr>
+        <w:pStyle w:val="PargrafodaLista"/>
+        <w:numPr>
+          <w:ilvl w:val="0"/>
+          <w:numId w:val="21"/>
+        </w:numPr>
+        <w:jc w:val="both"/>
+        <w:rPr>
+          <w:rFonts w:ascii="Arial" w:hAnsi="Arial" w:cs="Arial"/>
+          <w:b/>
+          <w:bCs/>
+          <w:sz w:val="24"/>
+          <w:szCs w:val="24"/>
+        </w:rPr>
+      </w:pPr>
+      <w:r>
+        <w:rPr>
+          <w:rFonts w:ascii="Arial" w:hAnsi="Arial" w:cs="Arial"/>
+          <w:b/>
+          <w:bCs/>
+          <w:sz w:val="24"/>
+          <w:szCs w:val="24"/>
+        </w:rPr>
+        <w:t xml:space="preserve">Variáveis: </w:t>
+      </w:r>
+      <w:r>
+        <w:rPr>
+          <w:rFonts w:ascii="Arial" w:hAnsi="Arial" w:cs="Arial"/>
+          <w:sz w:val="24"/>
+          <w:szCs w:val="24"/>
+        </w:rPr>
+        <w:t>Porções da memória RAM que armazenam dados;</w:t>
+      </w:r>
+    </w:p>
+    <w:p>
+      <w:pPr>
+        <w:pStyle w:val="PargrafodaLista"/>
+        <w:jc w:val="both"/>
+        <w:rPr>
+          <w:rFonts w:ascii="Arial" w:hAnsi="Arial" w:cs="Arial"/>
+          <w:b/>
+          <w:bCs/>
+          <w:sz w:val="24"/>
+          <w:szCs w:val="24"/>
+        </w:rPr>
+      </w:pPr>
+    </w:p>
+    <w:p>
+      <w:pPr>
+        <w:pStyle w:val="PargrafodaLista"/>
+        <w:numPr>
+          <w:ilvl w:val="0"/>
+          <w:numId w:val="21"/>
+        </w:numPr>
+        <w:jc w:val="both"/>
+        <w:rPr>
+          <w:rFonts w:ascii="Arial" w:hAnsi="Arial" w:cs="Arial"/>
+          <w:b/>
+          <w:bCs/>
+          <w:sz w:val="24"/>
+          <w:szCs w:val="24"/>
+        </w:rPr>
+      </w:pPr>
+      <w:r>
+        <w:rPr>
+          <w:rFonts w:ascii="Arial" w:hAnsi="Arial" w:cs="Arial"/>
+          <w:b/>
+          <w:bCs/>
+          <w:sz w:val="24"/>
+          <w:szCs w:val="24"/>
+        </w:rPr>
+        <w:t xml:space="preserve">Declaração: </w:t>
+      </w:r>
+    </w:p>
+    <w:p>
+      <w:pPr>
+        <w:pStyle w:val="PargrafodaLista"/>
+        <w:numPr>
+          <w:ilvl w:val="0"/>
+          <w:numId w:val="20"/>
+        </w:numPr>
+        <w:jc w:val="both"/>
+        <w:rPr>
+          <w:rFonts w:ascii="Arial" w:hAnsi="Arial" w:cs="Arial"/>
+          <w:b/>
+          <w:bCs/>
+          <w:sz w:val="24"/>
+          <w:szCs w:val="24"/>
+        </w:rPr>
+      </w:pPr>
+      <w:r>
+        <w:rPr>
+          <w:rFonts w:ascii="Arial" w:hAnsi="Arial" w:cs="Arial"/>
+          <w:sz w:val="24"/>
+          <w:szCs w:val="24"/>
+          <w:u w:val="single"/>
+        </w:rPr>
+        <w:t>Sintaxe</w:t>
+      </w:r>
+      <w:r>
+        <w:rPr>
+          <w:rFonts w:ascii="Arial" w:hAnsi="Arial" w:cs="Arial"/>
+          <w:sz w:val="24"/>
+          <w:szCs w:val="24"/>
+        </w:rPr>
+        <w:t>: &lt;tipo&gt; &lt;nome</w:t>
+      </w:r>
+      <w:r>
+        <w:rPr>
+          <w:rFonts w:ascii="Arial" w:hAnsi="Arial" w:cs="Arial"/>
+          <w:sz w:val="24"/>
+          <w:szCs w:val="24"/>
+        </w:rPr>
+        <w:t xml:space="preserve"> / identificador</w:t>
+      </w:r>
+      <w:r>
+        <w:rPr>
+          <w:rFonts w:ascii="Arial" w:hAnsi="Arial" w:cs="Arial"/>
+          <w:sz w:val="24"/>
+          <w:szCs w:val="24"/>
+        </w:rPr>
+        <w:t>&gt; = &lt;valor&gt;;</w:t>
+      </w:r>
+    </w:p>
+    <w:p>
+      <w:pPr>
+        <w:pStyle w:val="PargrafodaLista"/>
+        <w:numPr>
+          <w:ilvl w:val="0"/>
+          <w:numId w:val="20"/>
+        </w:numPr>
+        <w:jc w:val="both"/>
+        <w:rPr>
+          <w:rFonts w:ascii="Arial" w:hAnsi="Arial" w:cs="Arial"/>
+          <w:b/>
+          <w:bCs/>
+          <w:sz w:val="24"/>
+          <w:szCs w:val="24"/>
+        </w:rPr>
+      </w:pPr>
+      <w:r>
+        <w:rPr>
+          <w:rFonts w:ascii="Arial" w:hAnsi="Arial" w:cs="Arial"/>
+          <w:b/>
+          <w:bCs/>
+          <w:color w:val="FF0000"/>
+          <w:sz w:val="24"/>
+          <w:szCs w:val="24"/>
+        </w:rPr>
+        <w:t>Toda variável possui endereço</w:t>
+      </w:r>
+      <w:r>
+        <w:rPr>
+          <w:rFonts w:ascii="Arial" w:hAnsi="Arial" w:cs="Arial"/>
+          <w:sz w:val="24"/>
+          <w:szCs w:val="24"/>
+        </w:rPr>
+        <w:t>, pois ela está alocada em algum lugar da memória;</w:t>
+      </w:r>
+    </w:p>
+    <w:p>
+      <w:pPr>
+        <w:pStyle w:val="PargrafodaLista"/>
+        <w:jc w:val="both"/>
+        <w:rPr>
+          <w:rFonts w:ascii="Arial" w:hAnsi="Arial" w:cs="Arial"/>
+          <w:b/>
+          <w:bCs/>
+          <w:sz w:val="24"/>
+          <w:szCs w:val="24"/>
+        </w:rPr>
+      </w:pPr>
+    </w:p>
+    <w:p>
+      <w:pPr>
+        <w:pStyle w:val="PargrafodaLista"/>
+        <w:numPr>
+          <w:ilvl w:val="0"/>
+          <w:numId w:val="21"/>
+        </w:numPr>
+        <w:jc w:val="both"/>
+        <w:rPr>
+          <w:rFonts w:ascii="Arial" w:hAnsi="Arial" w:cs="Arial"/>
+          <w:b/>
+          <w:bCs/>
+          <w:sz w:val="24"/>
+          <w:szCs w:val="24"/>
+        </w:rPr>
+      </w:pPr>
+      <w:r>
+        <w:rPr>
+          <w:rFonts w:ascii="Arial" w:hAnsi="Arial" w:cs="Arial"/>
+          <w:b/>
+          <w:bCs/>
+          <w:sz w:val="24"/>
+          <w:szCs w:val="24"/>
+        </w:rPr>
+        <w:t>Tipos primitivos</w:t>
+      </w:r>
+    </w:p>
+    <w:p>
+      <w:pPr>
+        <w:jc w:val="center"/>
+        <w:rPr>
+          <w:rFonts w:ascii="Arial" w:hAnsi="Arial" w:cs="Arial"/>
+          <w:b/>
+          <w:bCs/>
+          <w:sz w:val="24"/>
+          <w:szCs w:val="24"/>
+        </w:rPr>
+      </w:pPr>
+      <w:r>
+        <w:rPr>
+          <w:noProof/>
+        </w:rPr>
+        <w:lastRenderedPageBreak/>
+        <w:drawing>
+          <wp:inline distT="0" distB="0" distL="0" distR="0" wp14:anchorId="0CFF4ED4" wp14:editId="46FC3876">
+            <wp:extent cx="5904294" cy="1895475"/>
+            <wp:effectExtent l="0" t="0" r="1270" b="0"/>
+            <wp:docPr id="1" name="Imagem 1"/>
+            <wp:cNvGraphicFramePr>
+              <a:graphicFrameLocks xmlns:a="http://schemas.openxmlformats.org/drawingml/2006/main" noChangeAspect="1"/>
+            </wp:cNvGraphicFramePr>
+            <a:graphic xmlns:a="http://schemas.openxmlformats.org/drawingml/2006/main">
+              <a:graphicData uri="http://schemas.openxmlformats.org/drawingml/2006/picture">
+                <pic:pic xmlns:pic="http://schemas.openxmlformats.org/drawingml/2006/picture">
+                  <pic:nvPicPr>
+                    <pic:cNvPr id="1" name=""/>
+                    <pic:cNvPicPr/>
+                  </pic:nvPicPr>
+                  <pic:blipFill rotWithShape="1">
+                    <a:blip r:embed="rId7"/>
+                    <a:srcRect l="13406" t="20393" r="38794" b="52311"/>
+                    <a:stretch/>
+                  </pic:blipFill>
+                  <pic:spPr bwMode="auto">
+                    <a:xfrm>
+                      <a:off x="0" y="0"/>
+                      <a:ext cx="5915171" cy="1898967"/>
+                    </a:xfrm>
+                    <a:prstGeom prst="rect">
+                      <a:avLst/>
+                    </a:prstGeom>
+                    <a:ln>
+                      <a:noFill/>
+                    </a:ln>
+                    <a:extLst>
+                      <a:ext uri="{53640926-AAD7-44D8-BBD7-CCE9431645EC}">
+                        <a14:shadowObscured xmlns:a14="http://schemas.microsoft.com/office/drawing/2010/main"/>
+                      </a:ext>
+                    </a:extLst>
+                  </pic:spPr>
+                </pic:pic>
+              </a:graphicData>
+            </a:graphic>
+          </wp:inline>
+        </w:drawing>
+      </w:r>
+    </w:p>
+    <w:p>
+      <w:pPr>
+        <w:jc w:val="both"/>
+        <w:rPr>
+          <w:rFonts w:ascii="Arial" w:hAnsi="Arial" w:cs="Arial"/>
+          <w:b/>
+          <w:bCs/>
+          <w:sz w:val="24"/>
+          <w:szCs w:val="24"/>
+        </w:rPr>
+      </w:pPr>
+    </w:p>
+    <w:p>
+      <w:pPr>
+        <w:pStyle w:val="PargrafodaLista"/>
+        <w:numPr>
+          <w:ilvl w:val="0"/>
+          <w:numId w:val="21"/>
+        </w:numPr>
+        <w:jc w:val="both"/>
+        <w:rPr>
+          <w:rFonts w:ascii="Arial" w:hAnsi="Arial" w:cs="Arial"/>
+          <w:b/>
+          <w:bCs/>
+          <w:sz w:val="24"/>
+          <w:szCs w:val="24"/>
+        </w:rPr>
+      </w:pPr>
+      <w:bookmarkStart w:id="0" w:name="_GoBack"/>
+      <w:bookmarkEnd w:id="0"/>
+    </w:p>
+    <w:p>
+      <w:pPr>
+        <w:jc w:val="both"/>
         <w:rPr>
           <w:rFonts w:ascii="Arial" w:hAnsi="Arial" w:cs="Arial"/>
           <w:b/>
@@ -3274,7 +3665,7 @@
   <w:abstractNum w:abstractNumId="11" w15:restartNumberingAfterBreak="0">
     <w:nsid w:val="51BE269C"/>
     <w:multiLevelType w:val="hybridMultilevel"/>
-    <w:tmpl w:val="37CC0436"/>
+    <w:tmpl w:val="4DDC5C9C"/>
     <w:lvl w:ilvl="0" w:tplc="04160017">
       <w:start w:val="1"/>
       <w:numFmt w:val="lowerLetter"/>
@@ -3586,7 +3977,7 @@
   <w:abstractNum w:abstractNumId="14" w15:restartNumberingAfterBreak="0">
     <w:nsid w:val="60BF56C7"/>
     <w:multiLevelType w:val="hybridMultilevel"/>
-    <w:tmpl w:val="580C59E4"/>
+    <w:tmpl w:val="DD6C1438"/>
     <w:lvl w:ilvl="0" w:tplc="04160001">
       <w:start w:val="1"/>
       <w:numFmt w:val="bullet"/>
@@ -3810,6 +4201,119 @@
     </w:lvl>
   </w:abstractNum>
   <w:abstractNum w:abstractNumId="16" w15:restartNumberingAfterBreak="0">
+    <w:nsid w:val="6E49300B"/>
+    <w:multiLevelType w:val="hybridMultilevel"/>
+    <w:tmpl w:val="B112AC28"/>
+    <w:lvl w:ilvl="0" w:tplc="04160001">
+      <w:start w:val="1"/>
+      <w:numFmt w:val="bullet"/>
+      <w:lvlText w:val=""/>
+      <w:lvlJc w:val="left"/>
+      <w:pPr>
+        <w:ind w:left="1440" w:hanging="360"/>
+      </w:pPr>
+      <w:rPr>
+        <w:rFonts w:ascii="Symbol" w:hAnsi="Symbol" w:hint="default"/>
+      </w:rPr>
+    </w:lvl>
+    <w:lvl w:ilvl="1" w:tplc="04160003" w:tentative="1">
+      <w:start w:val="1"/>
+      <w:numFmt w:val="bullet"/>
+      <w:lvlText w:val="o"/>
+      <w:lvlJc w:val="left"/>
+      <w:pPr>
+        <w:ind w:left="2160" w:hanging="360"/>
+      </w:pPr>
+      <w:rPr>
+        <w:rFonts w:ascii="Courier New" w:hAnsi="Courier New" w:cs="Courier New" w:hint="default"/>
+      </w:rPr>
+    </w:lvl>
+    <w:lvl w:ilvl="2" w:tplc="04160005" w:tentative="1">
+      <w:start w:val="1"/>
+      <w:numFmt w:val="bullet"/>
+      <w:lvlText w:val=""/>
+      <w:lvlJc w:val="left"/>
+      <w:pPr>
+        <w:ind w:left="2880" w:hanging="360"/>
+      </w:pPr>
+      <w:rPr>
+        <w:rFonts w:ascii="Wingdings" w:hAnsi="Wingdings" w:hint="default"/>
+      </w:rPr>
+    </w:lvl>
+    <w:lvl w:ilvl="3" w:tplc="04160001" w:tentative="1">
+      <w:start w:val="1"/>
+      <w:numFmt w:val="bullet"/>
+      <w:lvlText w:val=""/>
+      <w:lvlJc w:val="left"/>
+      <w:pPr>
+        <w:ind w:left="3600" w:hanging="360"/>
+      </w:pPr>
+      <w:rPr>
+        <w:rFonts w:ascii="Symbol" w:hAnsi="Symbol" w:hint="default"/>
+      </w:rPr>
+    </w:lvl>
+    <w:lvl w:ilvl="4" w:tplc="04160003" w:tentative="1">
+      <w:start w:val="1"/>
+      <w:numFmt w:val="bullet"/>
+      <w:lvlText w:val="o"/>
+      <w:lvlJc w:val="left"/>
+      <w:pPr>
+        <w:ind w:left="4320" w:hanging="360"/>
+      </w:pPr>
+      <w:rPr>
+        <w:rFonts w:ascii="Courier New" w:hAnsi="Courier New" w:cs="Courier New" w:hint="default"/>
+      </w:rPr>
+    </w:lvl>
+    <w:lvl w:ilvl="5" w:tplc="04160005" w:tentative="1">
+      <w:start w:val="1"/>
+      <w:numFmt w:val="bullet"/>
+      <w:lvlText w:val=""/>
+      <w:lvlJc w:val="left"/>
+      <w:pPr>
+        <w:ind w:left="5040" w:hanging="360"/>
+      </w:pPr>
+      <w:rPr>
+        <w:rFonts w:ascii="Wingdings" w:hAnsi="Wingdings" w:hint="default"/>
+      </w:rPr>
+    </w:lvl>
+    <w:lvl w:ilvl="6" w:tplc="04160001" w:tentative="1">
+      <w:start w:val="1"/>
+      <w:numFmt w:val="bullet"/>
+      <w:lvlText w:val=""/>
+      <w:lvlJc w:val="left"/>
+      <w:pPr>
+        <w:ind w:left="5760" w:hanging="360"/>
+      </w:pPr>
+      <w:rPr>
+        <w:rFonts w:ascii="Symbol" w:hAnsi="Symbol" w:hint="default"/>
+      </w:rPr>
+    </w:lvl>
+    <w:lvl w:ilvl="7" w:tplc="04160003" w:tentative="1">
+      <w:start w:val="1"/>
+      <w:numFmt w:val="bullet"/>
+      <w:lvlText w:val="o"/>
+      <w:lvlJc w:val="left"/>
+      <w:pPr>
+        <w:ind w:left="6480" w:hanging="360"/>
+      </w:pPr>
+      <w:rPr>
+        <w:rFonts w:ascii="Courier New" w:hAnsi="Courier New" w:cs="Courier New" w:hint="default"/>
+      </w:rPr>
+    </w:lvl>
+    <w:lvl w:ilvl="8" w:tplc="04160005" w:tentative="1">
+      <w:start w:val="1"/>
+      <w:numFmt w:val="bullet"/>
+      <w:lvlText w:val=""/>
+      <w:lvlJc w:val="left"/>
+      <w:pPr>
+        <w:ind w:left="7200" w:hanging="360"/>
+      </w:pPr>
+      <w:rPr>
+        <w:rFonts w:ascii="Wingdings" w:hAnsi="Wingdings" w:hint="default"/>
+      </w:rPr>
+    </w:lvl>
+  </w:abstractNum>
+  <w:abstractNum w:abstractNumId="17" w15:restartNumberingAfterBreak="0">
     <w:nsid w:val="6F2D5FA7"/>
     <w:multiLevelType w:val="hybridMultilevel"/>
     <w:tmpl w:val="B1360D58"/>
@@ -3922,7 +4426,93 @@
       </w:rPr>
     </w:lvl>
   </w:abstractNum>
-  <w:abstractNum w:abstractNumId="17" w15:restartNumberingAfterBreak="0">
+  <w:abstractNum w:abstractNumId="18" w15:restartNumberingAfterBreak="0">
+    <w:nsid w:val="725D3D6D"/>
+    <w:multiLevelType w:val="hybridMultilevel"/>
+    <w:tmpl w:val="4DDC5C9C"/>
+    <w:lvl w:ilvl="0" w:tplc="04160017">
+      <w:start w:val="1"/>
+      <w:numFmt w:val="lowerLetter"/>
+      <w:lvlText w:val="%1)"/>
+      <w:lvlJc w:val="left"/>
+      <w:pPr>
+        <w:ind w:left="720" w:hanging="360"/>
+      </w:pPr>
+    </w:lvl>
+    <w:lvl w:ilvl="1" w:tplc="04160019" w:tentative="1">
+      <w:start w:val="1"/>
+      <w:numFmt w:val="lowerLetter"/>
+      <w:lvlText w:val="%2."/>
+      <w:lvlJc w:val="left"/>
+      <w:pPr>
+        <w:ind w:left="1440" w:hanging="360"/>
+      </w:pPr>
+    </w:lvl>
+    <w:lvl w:ilvl="2" w:tplc="0416001B" w:tentative="1">
+      <w:start w:val="1"/>
+      <w:numFmt w:val="lowerRoman"/>
+      <w:lvlText w:val="%3."/>
+      <w:lvlJc w:val="right"/>
+      <w:pPr>
+        <w:ind w:left="2160" w:hanging="180"/>
+      </w:pPr>
+    </w:lvl>
+    <w:lvl w:ilvl="3" w:tplc="0416000F" w:tentative="1">
+      <w:start w:val="1"/>
+      <w:numFmt w:val="decimal"/>
+      <w:lvlText w:val="%4."/>
+      <w:lvlJc w:val="left"/>
+      <w:pPr>
+        <w:ind w:left="2880" w:hanging="360"/>
+      </w:pPr>
+    </w:lvl>
+    <w:lvl w:ilvl="4" w:tplc="04160019" w:tentative="1">
+      <w:start w:val="1"/>
+      <w:numFmt w:val="lowerLetter"/>
+      <w:lvlText w:val="%5."/>
+      <w:lvlJc w:val="left"/>
+      <w:pPr>
+        <w:ind w:left="3600" w:hanging="360"/>
+      </w:pPr>
+    </w:lvl>
+    <w:lvl w:ilvl="5" w:tplc="0416001B" w:tentative="1">
+      <w:start w:val="1"/>
+      <w:numFmt w:val="lowerRoman"/>
+      <w:lvlText w:val="%6."/>
+      <w:lvlJc w:val="right"/>
+      <w:pPr>
+        <w:ind w:left="4320" w:hanging="180"/>
+      </w:pPr>
+    </w:lvl>
+    <w:lvl w:ilvl="6" w:tplc="0416000F" w:tentative="1">
+      <w:start w:val="1"/>
+      <w:numFmt w:val="decimal"/>
+      <w:lvlText w:val="%7."/>
+      <w:lvlJc w:val="left"/>
+      <w:pPr>
+        <w:ind w:left="5040" w:hanging="360"/>
+      </w:pPr>
+    </w:lvl>
+    <w:lvl w:ilvl="7" w:tplc="04160019" w:tentative="1">
+      <w:start w:val="1"/>
+      <w:numFmt w:val="lowerLetter"/>
+      <w:lvlText w:val="%8."/>
+      <w:lvlJc w:val="left"/>
+      <w:pPr>
+        <w:ind w:left="5760" w:hanging="360"/>
+      </w:pPr>
+    </w:lvl>
+    <w:lvl w:ilvl="8" w:tplc="0416001B" w:tentative="1">
+      <w:start w:val="1"/>
+      <w:numFmt w:val="lowerRoman"/>
+      <w:lvlText w:val="%9."/>
+      <w:lvlJc w:val="right"/>
+      <w:pPr>
+        <w:ind w:left="6480" w:hanging="180"/>
+      </w:pPr>
+    </w:lvl>
+  </w:abstractNum>
+  <w:abstractNum w:abstractNumId="19" w15:restartNumberingAfterBreak="0">
     <w:nsid w:val="78B63384"/>
     <w:multiLevelType w:val="hybridMultilevel"/>
     <w:tmpl w:val="205815B6"/>
@@ -4035,7 +4625,7 @@
       </w:rPr>
     </w:lvl>
   </w:abstractNum>
-  <w:abstractNum w:abstractNumId="18" w15:restartNumberingAfterBreak="0">
+  <w:abstractNum w:abstractNumId="20" w15:restartNumberingAfterBreak="0">
     <w:nsid w:val="7EEA2072"/>
     <w:multiLevelType w:val="hybridMultilevel"/>
     <w:tmpl w:val="E7B8FCF0"/>
@@ -4148,7 +4738,7 @@
       </w:rPr>
     </w:lvl>
   </w:abstractNum>
-  <w:abstractNum w:abstractNumId="19" w15:restartNumberingAfterBreak="0">
+  <w:abstractNum w:abstractNumId="21" w15:restartNumberingAfterBreak="0">
     <w:nsid w:val="7F8C66C6"/>
     <w:multiLevelType w:val="hybridMultilevel"/>
     <w:tmpl w:val="7920613C"/>
@@ -4241,13 +4831,13 @@
     <w:abstractNumId w:val="8"/>
   </w:num>
   <w:num w:numId="3">
-    <w:abstractNumId w:val="19"/>
+    <w:abstractNumId w:val="21"/>
   </w:num>
   <w:num w:numId="4">
     <w:abstractNumId w:val="3"/>
   </w:num>
   <w:num w:numId="5">
-    <w:abstractNumId w:val="17"/>
+    <w:abstractNumId w:val="19"/>
   </w:num>
   <w:num w:numId="6">
     <w:abstractNumId w:val="9"/>
@@ -4268,13 +4858,13 @@
     <w:abstractNumId w:val="2"/>
   </w:num>
   <w:num w:numId="12">
-    <w:abstractNumId w:val="18"/>
+    <w:abstractNumId w:val="20"/>
   </w:num>
   <w:num w:numId="13">
     <w:abstractNumId w:val="12"/>
   </w:num>
   <w:num w:numId="14">
-    <w:abstractNumId w:val="16"/>
+    <w:abstractNumId w:val="17"/>
   </w:num>
   <w:num w:numId="15">
     <w:abstractNumId w:val="5"/>
@@ -4293,6 +4883,12 @@
   </w:num>
   <w:num w:numId="20">
     <w:abstractNumId w:val="14"/>
+  </w:num>
+  <w:num w:numId="21">
+    <w:abstractNumId w:val="18"/>
+  </w:num>
+  <w:num w:numId="22">
+    <w:abstractNumId w:val="16"/>
   </w:num>
 </w:numbering>
 </file>

</xml_diff>

<commit_message>
Curso de Java - Udemy
</commit_message>
<xml_diff>
--- a/Anotacoes_do_Curso_Java.docx
+++ b/Anotacoes_do_Curso_Java.docx
@@ -655,25 +655,7 @@
           <w:sz w:val="24"/>
           <w:szCs w:val="24"/>
         </w:rPr>
-        <w:t xml:space="preserve"> </w:t>
-      </w:r>
-      <w:proofErr w:type="spellStart"/>
-      <w:r>
-        <w:rPr>
-          <w:rFonts w:ascii="Arial" w:hAnsi="Arial" w:cs="Arial"/>
-          <w:sz w:val="24"/>
-          <w:szCs w:val="24"/>
-        </w:rPr>
-        <w:t>obj</w:t>
-      </w:r>
-      <w:proofErr w:type="spellEnd"/>
-      <w:r>
-        <w:rPr>
-          <w:rFonts w:ascii="Arial" w:hAnsi="Arial" w:cs="Arial"/>
-          <w:sz w:val="24"/>
-          <w:szCs w:val="24"/>
-        </w:rPr>
-        <w:t>.</w:t>
+        <w:t xml:space="preserve"> obj.</w:t>
       </w:r>
       <w:r>
         <w:rPr>
@@ -692,31 +674,7 @@
           <w:sz w:val="24"/>
           <w:szCs w:val="24"/>
         </w:rPr>
-        <w:t xml:space="preserve">(no Java é VM – Virtual </w:t>
-      </w:r>
-      <w:proofErr w:type="spellStart"/>
-      <w:r>
-        <w:rPr>
-          <w:rFonts w:ascii="Arial" w:hAnsi="Arial" w:cs="Arial"/>
-          <w:b/>
-          <w:bCs/>
-          <w:color w:val="FF0000"/>
-          <w:sz w:val="24"/>
-          <w:szCs w:val="24"/>
-        </w:rPr>
-        <w:t>Machine</w:t>
-      </w:r>
-      <w:proofErr w:type="spellEnd"/>
-      <w:r>
-        <w:rPr>
-          <w:rFonts w:ascii="Arial" w:hAnsi="Arial" w:cs="Arial"/>
-          <w:b/>
-          <w:bCs/>
-          <w:color w:val="FF0000"/>
-          <w:sz w:val="24"/>
-          <w:szCs w:val="24"/>
-        </w:rPr>
-        <w:t>)</w:t>
+        <w:t>(no Java é VM – Virtual Machine)</w:t>
       </w:r>
       <w:r>
         <w:rPr>
@@ -1052,31 +1010,7 @@
           <w:sz w:val="24"/>
           <w:szCs w:val="24"/>
         </w:rPr>
-        <w:t xml:space="preserve"> </w:t>
-      </w:r>
-      <w:proofErr w:type="gramStart"/>
-      <w:r>
-        <w:rPr>
-          <w:rFonts w:ascii="Arial" w:hAnsi="Arial" w:cs="Arial"/>
-          <w:b/>
-          <w:bCs/>
-          <w:color w:val="FF0000"/>
-          <w:sz w:val="24"/>
-          <w:szCs w:val="24"/>
-        </w:rPr>
-        <w:t>(.o</w:t>
-      </w:r>
-      <w:proofErr w:type="gramEnd"/>
-      <w:r>
-        <w:rPr>
-          <w:rFonts w:ascii="Arial" w:hAnsi="Arial" w:cs="Arial"/>
-          <w:b/>
-          <w:bCs/>
-          <w:color w:val="FF0000"/>
-          <w:sz w:val="24"/>
-          <w:szCs w:val="24"/>
-        </w:rPr>
-        <w:t>)</w:t>
+        <w:t xml:space="preserve"> (.o)</w:t>
       </w:r>
       <w:r>
         <w:rPr>
@@ -1227,31 +1161,7 @@
           <w:sz w:val="24"/>
           <w:szCs w:val="24"/>
         </w:rPr>
-        <w:t xml:space="preserve"> (.</w:t>
-      </w:r>
-      <w:proofErr w:type="spellStart"/>
-      <w:r>
-        <w:rPr>
-          <w:rFonts w:ascii="Arial" w:hAnsi="Arial" w:cs="Arial"/>
-          <w:b/>
-          <w:bCs/>
-          <w:color w:val="FF0000"/>
-          <w:sz w:val="24"/>
-          <w:szCs w:val="24"/>
-        </w:rPr>
-        <w:t>exe</w:t>
-      </w:r>
-      <w:proofErr w:type="spellEnd"/>
-      <w:r>
-        <w:rPr>
-          <w:rFonts w:ascii="Arial" w:hAnsi="Arial" w:cs="Arial"/>
-          <w:b/>
-          <w:bCs/>
-          <w:color w:val="FF0000"/>
-          <w:sz w:val="24"/>
-          <w:szCs w:val="24"/>
-        </w:rPr>
-        <w:t>)</w:t>
+        <w:t xml:space="preserve"> (.exe)</w:t>
       </w:r>
       <w:r>
         <w:rPr>
@@ -1425,7 +1335,6 @@
         </w:rPr>
         <w:t xml:space="preserve">Quando Código fonte passa por </w:t>
       </w:r>
-      <w:proofErr w:type="spellStart"/>
       <w:r>
         <w:rPr>
           <w:rFonts w:ascii="Arial" w:hAnsi="Arial" w:cs="Arial"/>
@@ -1435,9 +1344,16 @@
           <w:sz w:val="24"/>
           <w:szCs w:val="24"/>
         </w:rPr>
-        <w:t>pre</w:t>
-      </w:r>
-      <w:proofErr w:type="spellEnd"/>
+        <w:t>pre-compilação</w:t>
+      </w:r>
+      <w:r>
+        <w:rPr>
+          <w:rFonts w:ascii="Arial" w:hAnsi="Arial" w:cs="Arial"/>
+          <w:sz w:val="24"/>
+          <w:szCs w:val="24"/>
+        </w:rPr>
+        <w:t xml:space="preserve">, gerando </w:t>
+      </w:r>
       <w:r>
         <w:rPr>
           <w:rFonts w:ascii="Arial" w:hAnsi="Arial" w:cs="Arial"/>
@@ -1447,15 +1363,7 @@
           <w:sz w:val="24"/>
           <w:szCs w:val="24"/>
         </w:rPr>
-        <w:t>-compilação</w:t>
-      </w:r>
-      <w:r>
-        <w:rPr>
-          <w:rFonts w:ascii="Arial" w:hAnsi="Arial" w:cs="Arial"/>
-          <w:sz w:val="24"/>
-          <w:szCs w:val="24"/>
-        </w:rPr>
-        <w:t xml:space="preserve">, gerando </w:t>
+        <w:t>byte code</w:t>
       </w:r>
       <w:r>
         <w:rPr>
@@ -1466,45 +1374,8 @@
           <w:sz w:val="24"/>
           <w:szCs w:val="24"/>
         </w:rPr>
-        <w:t xml:space="preserve">byte </w:t>
-      </w:r>
-      <w:proofErr w:type="spellStart"/>
-      <w:r>
-        <w:rPr>
-          <w:rFonts w:ascii="Arial" w:hAnsi="Arial" w:cs="Arial"/>
-          <w:b/>
-          <w:bCs/>
-          <w:color w:val="FF0000"/>
-          <w:sz w:val="24"/>
-          <w:szCs w:val="24"/>
-        </w:rPr>
-        <w:t>code</w:t>
-      </w:r>
-      <w:proofErr w:type="spellEnd"/>
-      <w:r>
-        <w:rPr>
-          <w:rFonts w:ascii="Arial" w:hAnsi="Arial" w:cs="Arial"/>
-          <w:b/>
-          <w:bCs/>
-          <w:color w:val="FF0000"/>
-          <w:sz w:val="24"/>
-          <w:szCs w:val="24"/>
-        </w:rPr>
-        <w:t xml:space="preserve"> (.</w:t>
-      </w:r>
-      <w:proofErr w:type="spellStart"/>
-      <w:r>
-        <w:rPr>
-          <w:rFonts w:ascii="Arial" w:hAnsi="Arial" w:cs="Arial"/>
-          <w:b/>
-          <w:bCs/>
-          <w:color w:val="FF0000"/>
-          <w:sz w:val="24"/>
-          <w:szCs w:val="24"/>
-        </w:rPr>
-        <w:t>class</w:t>
-      </w:r>
-      <w:proofErr w:type="spellEnd"/>
+        <w:t xml:space="preserve"> (.class</w:t>
+      </w:r>
       <w:r>
         <w:rPr>
           <w:rFonts w:ascii="Arial" w:hAnsi="Arial" w:cs="Arial"/>
@@ -1519,25 +1390,7 @@
           <w:sz w:val="24"/>
           <w:szCs w:val="24"/>
         </w:rPr>
-        <w:t xml:space="preserve">. Este byte </w:t>
-      </w:r>
-      <w:proofErr w:type="spellStart"/>
-      <w:r>
-        <w:rPr>
-          <w:rFonts w:ascii="Arial" w:hAnsi="Arial" w:cs="Arial"/>
-          <w:sz w:val="24"/>
-          <w:szCs w:val="24"/>
-        </w:rPr>
-        <w:t>code</w:t>
-      </w:r>
-      <w:proofErr w:type="spellEnd"/>
-      <w:r>
-        <w:rPr>
-          <w:rFonts w:ascii="Arial" w:hAnsi="Arial" w:cs="Arial"/>
-          <w:sz w:val="24"/>
-          <w:szCs w:val="24"/>
-        </w:rPr>
-        <w:t xml:space="preserve"> é executado sobre demanda (gradualmente) por uma VM;</w:t>
+        <w:t>. Este byte code é executado sobre demanda (gradualmente) por uma VM;</w:t>
       </w:r>
     </w:p>
     <w:p>
@@ -1771,27 +1624,15 @@
         </w:rPr>
         <w:t xml:space="preserve">São as entidades que possuirão atributos. </w:t>
       </w:r>
-      <w:proofErr w:type="spellStart"/>
-      <w:r>
-        <w:rPr>
-          <w:rFonts w:ascii="Arial" w:hAnsi="Arial" w:cs="Arial"/>
-          <w:b/>
-          <w:bCs/>
-          <w:sz w:val="24"/>
-          <w:szCs w:val="24"/>
-        </w:rPr>
-        <w:t>Ex</w:t>
-      </w:r>
-      <w:proofErr w:type="spellEnd"/>
-      <w:r>
-        <w:rPr>
-          <w:rFonts w:ascii="Arial" w:hAnsi="Arial" w:cs="Arial"/>
-          <w:b/>
-          <w:bCs/>
-          <w:sz w:val="24"/>
-          <w:szCs w:val="24"/>
-        </w:rPr>
-        <w:t>:</w:t>
+      <w:r>
+        <w:rPr>
+          <w:rFonts w:ascii="Arial" w:hAnsi="Arial" w:cs="Arial"/>
+          <w:b/>
+          <w:bCs/>
+          <w:sz w:val="24"/>
+          <w:szCs w:val="24"/>
+        </w:rPr>
+        <w:t>Ex:</w:t>
       </w:r>
       <w:r>
         <w:rPr>
@@ -1831,7 +1672,6 @@
           <w:szCs w:val="24"/>
         </w:rPr>
       </w:pPr>
-      <w:proofErr w:type="spellStart"/>
       <w:r>
         <w:rPr>
           <w:rFonts w:ascii="Arial" w:hAnsi="Arial" w:cs="Arial"/>
@@ -1842,7 +1682,6 @@
         </w:rPr>
         <w:t>Packages</w:t>
       </w:r>
-      <w:proofErr w:type="spellEnd"/>
     </w:p>
     <w:p>
       <w:pPr>
@@ -1932,27 +1771,15 @@
         </w:rPr>
         <w:t xml:space="preserve">Agrupamento de pacotes relacionados. </w:t>
       </w:r>
-      <w:proofErr w:type="spellStart"/>
-      <w:r>
-        <w:rPr>
-          <w:rFonts w:ascii="Arial" w:hAnsi="Arial" w:cs="Arial"/>
-          <w:b/>
-          <w:bCs/>
-          <w:sz w:val="24"/>
-          <w:szCs w:val="24"/>
-        </w:rPr>
-        <w:t>Ex</w:t>
-      </w:r>
-      <w:proofErr w:type="spellEnd"/>
-      <w:r>
-        <w:rPr>
-          <w:rFonts w:ascii="Arial" w:hAnsi="Arial" w:cs="Arial"/>
-          <w:b/>
-          <w:bCs/>
-          <w:sz w:val="24"/>
-          <w:szCs w:val="24"/>
-        </w:rPr>
-        <w:t>:</w:t>
+      <w:r>
+        <w:rPr>
+          <w:rFonts w:ascii="Arial" w:hAnsi="Arial" w:cs="Arial"/>
+          <w:b/>
+          <w:bCs/>
+          <w:sz w:val="24"/>
+          <w:szCs w:val="24"/>
+        </w:rPr>
+        <w:t>Ex:</w:t>
       </w:r>
       <w:r>
         <w:rPr>
@@ -2407,18 +2234,356 @@
           <w:szCs w:val="24"/>
         </w:rPr>
       </w:pPr>
+      <w:r>
+        <w:rPr>
+          <w:rFonts w:ascii="Arial" w:hAnsi="Arial" w:cs="Arial"/>
+          <w:b/>
+          <w:bCs/>
+          <w:sz w:val="24"/>
+          <w:szCs w:val="24"/>
+        </w:rPr>
+        <w:t>Impressões</w:t>
+      </w:r>
+    </w:p>
+    <w:p>
+      <w:pPr>
+        <w:pStyle w:val="PargrafodaLista"/>
+        <w:numPr>
+          <w:ilvl w:val="0"/>
+          <w:numId w:val="24"/>
+        </w:numPr>
+        <w:jc w:val="both"/>
+        <w:rPr>
+          <w:rFonts w:ascii="Arial" w:hAnsi="Arial" w:cs="Arial"/>
+          <w:b/>
+          <w:bCs/>
+          <w:sz w:val="24"/>
+          <w:szCs w:val="24"/>
+        </w:rPr>
+      </w:pPr>
+      <w:r>
+        <w:rPr>
+          <w:rFonts w:ascii="Arial" w:hAnsi="Arial" w:cs="Arial"/>
+          <w:sz w:val="24"/>
+          <w:szCs w:val="24"/>
+        </w:rPr>
+        <w:t>System.out.print;</w:t>
+      </w:r>
+    </w:p>
+    <w:p>
+      <w:pPr>
+        <w:pStyle w:val="PargrafodaLista"/>
+        <w:numPr>
+          <w:ilvl w:val="0"/>
+          <w:numId w:val="24"/>
+        </w:numPr>
+        <w:jc w:val="both"/>
+        <w:rPr>
+          <w:rFonts w:ascii="Arial" w:hAnsi="Arial" w:cs="Arial"/>
+          <w:b/>
+          <w:bCs/>
+          <w:sz w:val="24"/>
+          <w:szCs w:val="24"/>
+        </w:rPr>
+      </w:pPr>
+      <w:r>
+        <w:rPr>
+          <w:rFonts w:ascii="Arial" w:hAnsi="Arial" w:cs="Arial"/>
+          <w:sz w:val="24"/>
+          <w:szCs w:val="24"/>
+        </w:rPr>
+        <w:t>System.out.println;</w:t>
+      </w:r>
+    </w:p>
+    <w:p>
+      <w:pPr>
+        <w:pStyle w:val="PargrafodaLista"/>
+        <w:numPr>
+          <w:ilvl w:val="0"/>
+          <w:numId w:val="24"/>
+        </w:numPr>
+        <w:jc w:val="both"/>
+        <w:rPr>
+          <w:rFonts w:ascii="Arial" w:hAnsi="Arial" w:cs="Arial"/>
+          <w:b/>
+          <w:bCs/>
+          <w:sz w:val="24"/>
+          <w:szCs w:val="24"/>
+        </w:rPr>
+      </w:pPr>
+      <w:r>
+        <w:rPr>
+          <w:rFonts w:ascii="Arial" w:hAnsi="Arial" w:cs="Arial"/>
+          <w:sz w:val="24"/>
+          <w:szCs w:val="24"/>
+        </w:rPr>
+        <w:t>System.out.printf;</w:t>
+      </w:r>
+    </w:p>
+    <w:p>
+      <w:pPr>
+        <w:pStyle w:val="PargrafodaLista"/>
+        <w:ind w:left="1440"/>
+        <w:jc w:val="both"/>
+        <w:rPr>
+          <w:rFonts w:ascii="Arial" w:hAnsi="Arial" w:cs="Arial"/>
+          <w:b/>
+          <w:bCs/>
+          <w:sz w:val="24"/>
+          <w:szCs w:val="24"/>
+        </w:rPr>
+      </w:pPr>
+    </w:p>
+    <w:p>
+      <w:pPr>
+        <w:pStyle w:val="PargrafodaLista"/>
+        <w:numPr>
+          <w:ilvl w:val="0"/>
+          <w:numId w:val="21"/>
+        </w:numPr>
+        <w:jc w:val="both"/>
+        <w:rPr>
+          <w:rFonts w:ascii="Arial" w:hAnsi="Arial" w:cs="Arial"/>
+          <w:b/>
+          <w:bCs/>
+          <w:sz w:val="24"/>
+          <w:szCs w:val="24"/>
+        </w:rPr>
+      </w:pPr>
+      <w:r>
+        <w:rPr>
+          <w:rFonts w:ascii="Arial" w:hAnsi="Arial" w:cs="Arial"/>
+          <w:b/>
+          <w:bCs/>
+          <w:sz w:val="24"/>
+          <w:szCs w:val="24"/>
+        </w:rPr>
+        <w:t>Processamento de dados</w:t>
+      </w:r>
+    </w:p>
+    <w:p>
+      <w:pPr>
+        <w:pStyle w:val="PargrafodaLista"/>
+        <w:numPr>
+          <w:ilvl w:val="0"/>
+          <w:numId w:val="25"/>
+        </w:numPr>
+        <w:jc w:val="both"/>
+        <w:rPr>
+          <w:rFonts w:ascii="Arial" w:hAnsi="Arial" w:cs="Arial"/>
+          <w:b/>
+          <w:bCs/>
+          <w:sz w:val="24"/>
+          <w:szCs w:val="24"/>
+        </w:rPr>
+      </w:pPr>
+      <w:r>
+        <w:rPr>
+          <w:rFonts w:ascii="Arial" w:hAnsi="Arial" w:cs="Arial"/>
+          <w:sz w:val="24"/>
+          <w:szCs w:val="24"/>
+        </w:rPr>
+        <w:t>Realizado pelo operador de atribuição (=);</w:t>
+      </w:r>
+    </w:p>
+    <w:p>
+      <w:pPr>
+        <w:pStyle w:val="PargrafodaLista"/>
+        <w:ind w:left="1440"/>
+        <w:jc w:val="both"/>
+        <w:rPr>
+          <w:rFonts w:ascii="Arial" w:hAnsi="Arial" w:cs="Arial"/>
+          <w:b/>
+          <w:bCs/>
+          <w:sz w:val="24"/>
+          <w:szCs w:val="24"/>
+        </w:rPr>
+      </w:pPr>
+    </w:p>
+    <w:p>
+      <w:pPr>
+        <w:pStyle w:val="PargrafodaLista"/>
+        <w:numPr>
+          <w:ilvl w:val="0"/>
+          <w:numId w:val="21"/>
+        </w:numPr>
+        <w:jc w:val="both"/>
+        <w:rPr>
+          <w:rFonts w:ascii="Arial" w:hAnsi="Arial" w:cs="Arial"/>
+          <w:b/>
+          <w:bCs/>
+          <w:sz w:val="24"/>
+          <w:szCs w:val="24"/>
+        </w:rPr>
+      </w:pPr>
+      <w:r>
+        <w:rPr>
+          <w:rFonts w:ascii="Arial" w:hAnsi="Arial" w:cs="Arial"/>
+          <w:b/>
+          <w:bCs/>
+          <w:sz w:val="24"/>
+          <w:szCs w:val="24"/>
+        </w:rPr>
+        <w:t>Casting</w:t>
+      </w:r>
+    </w:p>
+    <w:p>
+      <w:pPr>
+        <w:pStyle w:val="PargrafodaLista"/>
+        <w:numPr>
+          <w:ilvl w:val="0"/>
+          <w:numId w:val="25"/>
+        </w:numPr>
+        <w:jc w:val="both"/>
+        <w:rPr>
+          <w:rFonts w:ascii="Arial" w:hAnsi="Arial" w:cs="Arial"/>
+          <w:b/>
+          <w:bCs/>
+          <w:sz w:val="24"/>
+          <w:szCs w:val="24"/>
+        </w:rPr>
+      </w:pPr>
+      <w:r>
+        <w:rPr>
+          <w:rFonts w:ascii="Arial" w:hAnsi="Arial" w:cs="Arial"/>
+          <w:sz w:val="24"/>
+          <w:szCs w:val="24"/>
+        </w:rPr>
+        <w:t>É a conversão de tipos dos dados;</w:t>
+      </w:r>
+    </w:p>
+    <w:p>
+      <w:pPr>
+        <w:pStyle w:val="PargrafodaLista"/>
+        <w:ind w:left="1440"/>
+        <w:jc w:val="both"/>
+        <w:rPr>
+          <w:rFonts w:ascii="Arial" w:hAnsi="Arial" w:cs="Arial"/>
+          <w:b/>
+          <w:bCs/>
+          <w:sz w:val="24"/>
+          <w:szCs w:val="24"/>
+        </w:rPr>
+      </w:pPr>
+    </w:p>
+    <w:p>
+      <w:pPr>
+        <w:pStyle w:val="PargrafodaLista"/>
+        <w:numPr>
+          <w:ilvl w:val="0"/>
+          <w:numId w:val="21"/>
+        </w:numPr>
+        <w:jc w:val="both"/>
+        <w:rPr>
+          <w:rFonts w:ascii="Arial" w:hAnsi="Arial" w:cs="Arial"/>
+          <w:b/>
+          <w:bCs/>
+          <w:sz w:val="24"/>
+          <w:szCs w:val="24"/>
+        </w:rPr>
+      </w:pPr>
+      <w:r>
+        <w:rPr>
+          <w:rFonts w:ascii="Arial" w:hAnsi="Arial" w:cs="Arial"/>
+          <w:b/>
+          <w:bCs/>
+          <w:sz w:val="24"/>
+          <w:szCs w:val="24"/>
+        </w:rPr>
+        <w:t>Leitura de dados</w:t>
+      </w:r>
+    </w:p>
+    <w:p>
+      <w:pPr>
+        <w:pStyle w:val="PargrafodaLista"/>
+        <w:numPr>
+          <w:ilvl w:val="0"/>
+          <w:numId w:val="25"/>
+        </w:numPr>
+        <w:jc w:val="both"/>
+        <w:rPr>
+          <w:rFonts w:ascii="Arial" w:hAnsi="Arial" w:cs="Arial"/>
+          <w:b/>
+          <w:bCs/>
+          <w:sz w:val="24"/>
+          <w:szCs w:val="24"/>
+        </w:rPr>
+      </w:pPr>
+      <w:r>
+        <w:rPr>
+          <w:rFonts w:ascii="Arial" w:hAnsi="Arial" w:cs="Arial"/>
+          <w:sz w:val="24"/>
+          <w:szCs w:val="24"/>
+        </w:rPr>
+        <w:t>Uso do Scanner;</w:t>
+      </w:r>
+    </w:p>
+    <w:p>
+      <w:pPr>
+        <w:pStyle w:val="PargrafodaLista"/>
+        <w:numPr>
+          <w:ilvl w:val="0"/>
+          <w:numId w:val="25"/>
+        </w:numPr>
+        <w:jc w:val="both"/>
+        <w:rPr>
+          <w:rFonts w:ascii="Arial" w:hAnsi="Arial" w:cs="Arial"/>
+          <w:b/>
+          <w:bCs/>
+          <w:sz w:val="24"/>
+          <w:szCs w:val="24"/>
+          <w:lang w:val="en-US"/>
+        </w:rPr>
+      </w:pPr>
+      <w:r>
+        <w:rPr>
+          <w:rFonts w:ascii="Arial" w:hAnsi="Arial" w:cs="Arial"/>
+          <w:sz w:val="24"/>
+          <w:szCs w:val="24"/>
+          <w:lang w:val="en-US"/>
+        </w:rPr>
+        <w:t>Scanner nome = new Scanner (S</w:t>
+      </w:r>
+      <w:r>
+        <w:rPr>
+          <w:rFonts w:ascii="Arial" w:hAnsi="Arial" w:cs="Arial"/>
+          <w:sz w:val="24"/>
+          <w:szCs w:val="24"/>
+          <w:lang w:val="en-US"/>
+        </w:rPr>
+        <w:t>ystem.in);</w:t>
+      </w:r>
       <w:bookmarkStart w:id="0" w:name="_GoBack"/>
       <w:bookmarkEnd w:id="0"/>
     </w:p>
     <w:p>
       <w:pPr>
-        <w:jc w:val="both"/>
-        <w:rPr>
-          <w:rFonts w:ascii="Arial" w:hAnsi="Arial" w:cs="Arial"/>
-          <w:b/>
-          <w:bCs/>
-          <w:sz w:val="24"/>
-          <w:szCs w:val="24"/>
+        <w:pStyle w:val="PargrafodaLista"/>
+        <w:numPr>
+          <w:ilvl w:val="0"/>
+          <w:numId w:val="21"/>
+        </w:numPr>
+        <w:jc w:val="both"/>
+        <w:rPr>
+          <w:rFonts w:ascii="Arial" w:hAnsi="Arial" w:cs="Arial"/>
+          <w:b/>
+          <w:bCs/>
+          <w:sz w:val="24"/>
+          <w:szCs w:val="24"/>
+          <w:lang w:val="en-US"/>
+        </w:rPr>
+      </w:pPr>
+    </w:p>
+    <w:p>
+      <w:pPr>
+        <w:jc w:val="both"/>
+        <w:rPr>
+          <w:rFonts w:ascii="Arial" w:hAnsi="Arial" w:cs="Arial"/>
+          <w:b/>
+          <w:bCs/>
+          <w:sz w:val="24"/>
+          <w:szCs w:val="24"/>
+          <w:lang w:val="en-US"/>
         </w:rPr>
       </w:pPr>
     </w:p>
@@ -2435,6 +2600,7 @@
           <w:bCs/>
           <w:sz w:val="24"/>
           <w:szCs w:val="24"/>
+          <w:lang w:val="en-US"/>
         </w:rPr>
       </w:pPr>
     </w:p>
@@ -3351,6 +3517,119 @@
     </w:lvl>
   </w:abstractNum>
   <w:abstractNum w:abstractNumId="8" w15:restartNumberingAfterBreak="0">
+    <w:nsid w:val="2AA536BB"/>
+    <w:multiLevelType w:val="hybridMultilevel"/>
+    <w:tmpl w:val="E07E02B2"/>
+    <w:lvl w:ilvl="0" w:tplc="04160001">
+      <w:start w:val="1"/>
+      <w:numFmt w:val="bullet"/>
+      <w:lvlText w:val=""/>
+      <w:lvlJc w:val="left"/>
+      <w:pPr>
+        <w:ind w:left="1080" w:hanging="360"/>
+      </w:pPr>
+      <w:rPr>
+        <w:rFonts w:ascii="Symbol" w:hAnsi="Symbol" w:hint="default"/>
+      </w:rPr>
+    </w:lvl>
+    <w:lvl w:ilvl="1" w:tplc="04160003" w:tentative="1">
+      <w:start w:val="1"/>
+      <w:numFmt w:val="bullet"/>
+      <w:lvlText w:val="o"/>
+      <w:lvlJc w:val="left"/>
+      <w:pPr>
+        <w:ind w:left="1800" w:hanging="360"/>
+      </w:pPr>
+      <w:rPr>
+        <w:rFonts w:ascii="Courier New" w:hAnsi="Courier New" w:cs="Courier New" w:hint="default"/>
+      </w:rPr>
+    </w:lvl>
+    <w:lvl w:ilvl="2" w:tplc="04160005" w:tentative="1">
+      <w:start w:val="1"/>
+      <w:numFmt w:val="bullet"/>
+      <w:lvlText w:val=""/>
+      <w:lvlJc w:val="left"/>
+      <w:pPr>
+        <w:ind w:left="2520" w:hanging="360"/>
+      </w:pPr>
+      <w:rPr>
+        <w:rFonts w:ascii="Wingdings" w:hAnsi="Wingdings" w:hint="default"/>
+      </w:rPr>
+    </w:lvl>
+    <w:lvl w:ilvl="3" w:tplc="04160001" w:tentative="1">
+      <w:start w:val="1"/>
+      <w:numFmt w:val="bullet"/>
+      <w:lvlText w:val=""/>
+      <w:lvlJc w:val="left"/>
+      <w:pPr>
+        <w:ind w:left="3240" w:hanging="360"/>
+      </w:pPr>
+      <w:rPr>
+        <w:rFonts w:ascii="Symbol" w:hAnsi="Symbol" w:hint="default"/>
+      </w:rPr>
+    </w:lvl>
+    <w:lvl w:ilvl="4" w:tplc="04160003" w:tentative="1">
+      <w:start w:val="1"/>
+      <w:numFmt w:val="bullet"/>
+      <w:lvlText w:val="o"/>
+      <w:lvlJc w:val="left"/>
+      <w:pPr>
+        <w:ind w:left="3960" w:hanging="360"/>
+      </w:pPr>
+      <w:rPr>
+        <w:rFonts w:ascii="Courier New" w:hAnsi="Courier New" w:cs="Courier New" w:hint="default"/>
+      </w:rPr>
+    </w:lvl>
+    <w:lvl w:ilvl="5" w:tplc="04160005" w:tentative="1">
+      <w:start w:val="1"/>
+      <w:numFmt w:val="bullet"/>
+      <w:lvlText w:val=""/>
+      <w:lvlJc w:val="left"/>
+      <w:pPr>
+        <w:ind w:left="4680" w:hanging="360"/>
+      </w:pPr>
+      <w:rPr>
+        <w:rFonts w:ascii="Wingdings" w:hAnsi="Wingdings" w:hint="default"/>
+      </w:rPr>
+    </w:lvl>
+    <w:lvl w:ilvl="6" w:tplc="04160001" w:tentative="1">
+      <w:start w:val="1"/>
+      <w:numFmt w:val="bullet"/>
+      <w:lvlText w:val=""/>
+      <w:lvlJc w:val="left"/>
+      <w:pPr>
+        <w:ind w:left="5400" w:hanging="360"/>
+      </w:pPr>
+      <w:rPr>
+        <w:rFonts w:ascii="Symbol" w:hAnsi="Symbol" w:hint="default"/>
+      </w:rPr>
+    </w:lvl>
+    <w:lvl w:ilvl="7" w:tplc="04160003" w:tentative="1">
+      <w:start w:val="1"/>
+      <w:numFmt w:val="bullet"/>
+      <w:lvlText w:val="o"/>
+      <w:lvlJc w:val="left"/>
+      <w:pPr>
+        <w:ind w:left="6120" w:hanging="360"/>
+      </w:pPr>
+      <w:rPr>
+        <w:rFonts w:ascii="Courier New" w:hAnsi="Courier New" w:cs="Courier New" w:hint="default"/>
+      </w:rPr>
+    </w:lvl>
+    <w:lvl w:ilvl="8" w:tplc="04160005" w:tentative="1">
+      <w:start w:val="1"/>
+      <w:numFmt w:val="bullet"/>
+      <w:lvlText w:val=""/>
+      <w:lvlJc w:val="left"/>
+      <w:pPr>
+        <w:ind w:left="6840" w:hanging="360"/>
+      </w:pPr>
+      <w:rPr>
+        <w:rFonts w:ascii="Wingdings" w:hAnsi="Wingdings" w:hint="default"/>
+      </w:rPr>
+    </w:lvl>
+  </w:abstractNum>
+  <w:abstractNum w:abstractNumId="9" w15:restartNumberingAfterBreak="0">
     <w:nsid w:val="2AA6681E"/>
     <w:multiLevelType w:val="hybridMultilevel"/>
     <w:tmpl w:val="4C5CB440"/>
@@ -3436,7 +3715,7 @@
       </w:pPr>
     </w:lvl>
   </w:abstractNum>
-  <w:abstractNum w:abstractNumId="9" w15:restartNumberingAfterBreak="0">
+  <w:abstractNum w:abstractNumId="10" w15:restartNumberingAfterBreak="0">
     <w:nsid w:val="2BEC32A2"/>
     <w:multiLevelType w:val="hybridMultilevel"/>
     <w:tmpl w:val="48A8A7C0"/>
@@ -3549,7 +3828,120 @@
       </w:rPr>
     </w:lvl>
   </w:abstractNum>
-  <w:abstractNum w:abstractNumId="10" w15:restartNumberingAfterBreak="0">
+  <w:abstractNum w:abstractNumId="11" w15:restartNumberingAfterBreak="0">
+    <w:nsid w:val="2D374649"/>
+    <w:multiLevelType w:val="hybridMultilevel"/>
+    <w:tmpl w:val="CA8E4AE8"/>
+    <w:lvl w:ilvl="0" w:tplc="04160001">
+      <w:start w:val="1"/>
+      <w:numFmt w:val="bullet"/>
+      <w:lvlText w:val=""/>
+      <w:lvlJc w:val="left"/>
+      <w:pPr>
+        <w:ind w:left="1440" w:hanging="360"/>
+      </w:pPr>
+      <w:rPr>
+        <w:rFonts w:ascii="Symbol" w:hAnsi="Symbol" w:hint="default"/>
+      </w:rPr>
+    </w:lvl>
+    <w:lvl w:ilvl="1" w:tplc="04160003" w:tentative="1">
+      <w:start w:val="1"/>
+      <w:numFmt w:val="bullet"/>
+      <w:lvlText w:val="o"/>
+      <w:lvlJc w:val="left"/>
+      <w:pPr>
+        <w:ind w:left="2160" w:hanging="360"/>
+      </w:pPr>
+      <w:rPr>
+        <w:rFonts w:ascii="Courier New" w:hAnsi="Courier New" w:cs="Courier New" w:hint="default"/>
+      </w:rPr>
+    </w:lvl>
+    <w:lvl w:ilvl="2" w:tplc="04160005" w:tentative="1">
+      <w:start w:val="1"/>
+      <w:numFmt w:val="bullet"/>
+      <w:lvlText w:val=""/>
+      <w:lvlJc w:val="left"/>
+      <w:pPr>
+        <w:ind w:left="2880" w:hanging="360"/>
+      </w:pPr>
+      <w:rPr>
+        <w:rFonts w:ascii="Wingdings" w:hAnsi="Wingdings" w:hint="default"/>
+      </w:rPr>
+    </w:lvl>
+    <w:lvl w:ilvl="3" w:tplc="04160001" w:tentative="1">
+      <w:start w:val="1"/>
+      <w:numFmt w:val="bullet"/>
+      <w:lvlText w:val=""/>
+      <w:lvlJc w:val="left"/>
+      <w:pPr>
+        <w:ind w:left="3600" w:hanging="360"/>
+      </w:pPr>
+      <w:rPr>
+        <w:rFonts w:ascii="Symbol" w:hAnsi="Symbol" w:hint="default"/>
+      </w:rPr>
+    </w:lvl>
+    <w:lvl w:ilvl="4" w:tplc="04160003" w:tentative="1">
+      <w:start w:val="1"/>
+      <w:numFmt w:val="bullet"/>
+      <w:lvlText w:val="o"/>
+      <w:lvlJc w:val="left"/>
+      <w:pPr>
+        <w:ind w:left="4320" w:hanging="360"/>
+      </w:pPr>
+      <w:rPr>
+        <w:rFonts w:ascii="Courier New" w:hAnsi="Courier New" w:cs="Courier New" w:hint="default"/>
+      </w:rPr>
+    </w:lvl>
+    <w:lvl w:ilvl="5" w:tplc="04160005" w:tentative="1">
+      <w:start w:val="1"/>
+      <w:numFmt w:val="bullet"/>
+      <w:lvlText w:val=""/>
+      <w:lvlJc w:val="left"/>
+      <w:pPr>
+        <w:ind w:left="5040" w:hanging="360"/>
+      </w:pPr>
+      <w:rPr>
+        <w:rFonts w:ascii="Wingdings" w:hAnsi="Wingdings" w:hint="default"/>
+      </w:rPr>
+    </w:lvl>
+    <w:lvl w:ilvl="6" w:tplc="04160001" w:tentative="1">
+      <w:start w:val="1"/>
+      <w:numFmt w:val="bullet"/>
+      <w:lvlText w:val=""/>
+      <w:lvlJc w:val="left"/>
+      <w:pPr>
+        <w:ind w:left="5760" w:hanging="360"/>
+      </w:pPr>
+      <w:rPr>
+        <w:rFonts w:ascii="Symbol" w:hAnsi="Symbol" w:hint="default"/>
+      </w:rPr>
+    </w:lvl>
+    <w:lvl w:ilvl="7" w:tplc="04160003" w:tentative="1">
+      <w:start w:val="1"/>
+      <w:numFmt w:val="bullet"/>
+      <w:lvlText w:val="o"/>
+      <w:lvlJc w:val="left"/>
+      <w:pPr>
+        <w:ind w:left="6480" w:hanging="360"/>
+      </w:pPr>
+      <w:rPr>
+        <w:rFonts w:ascii="Courier New" w:hAnsi="Courier New" w:cs="Courier New" w:hint="default"/>
+      </w:rPr>
+    </w:lvl>
+    <w:lvl w:ilvl="8" w:tplc="04160005" w:tentative="1">
+      <w:start w:val="1"/>
+      <w:numFmt w:val="bullet"/>
+      <w:lvlText w:val=""/>
+      <w:lvlJc w:val="left"/>
+      <w:pPr>
+        <w:ind w:left="7200" w:hanging="360"/>
+      </w:pPr>
+      <w:rPr>
+        <w:rFonts w:ascii="Wingdings" w:hAnsi="Wingdings" w:hint="default"/>
+      </w:rPr>
+    </w:lvl>
+  </w:abstractNum>
+  <w:abstractNum w:abstractNumId="12" w15:restartNumberingAfterBreak="0">
     <w:nsid w:val="2E787ECD"/>
     <w:multiLevelType w:val="hybridMultilevel"/>
     <w:tmpl w:val="94B09E0A"/>
@@ -3662,7 +4054,7 @@
       </w:rPr>
     </w:lvl>
   </w:abstractNum>
-  <w:abstractNum w:abstractNumId="11" w15:restartNumberingAfterBreak="0">
+  <w:abstractNum w:abstractNumId="13" w15:restartNumberingAfterBreak="0">
     <w:nsid w:val="51BE269C"/>
     <w:multiLevelType w:val="hybridMultilevel"/>
     <w:tmpl w:val="4DDC5C9C"/>
@@ -3748,7 +4140,7 @@
       </w:pPr>
     </w:lvl>
   </w:abstractNum>
-  <w:abstractNum w:abstractNumId="12" w15:restartNumberingAfterBreak="0">
+  <w:abstractNum w:abstractNumId="14" w15:restartNumberingAfterBreak="0">
     <w:nsid w:val="56E13E66"/>
     <w:multiLevelType w:val="hybridMultilevel"/>
     <w:tmpl w:val="2F4AAA36"/>
@@ -3861,7 +4253,7 @@
       </w:rPr>
     </w:lvl>
   </w:abstractNum>
-  <w:abstractNum w:abstractNumId="13" w15:restartNumberingAfterBreak="0">
+  <w:abstractNum w:abstractNumId="15" w15:restartNumberingAfterBreak="0">
     <w:nsid w:val="5A397723"/>
     <w:multiLevelType w:val="hybridMultilevel"/>
     <w:tmpl w:val="81180E6C"/>
@@ -3974,7 +4366,7 @@
       </w:rPr>
     </w:lvl>
   </w:abstractNum>
-  <w:abstractNum w:abstractNumId="14" w15:restartNumberingAfterBreak="0">
+  <w:abstractNum w:abstractNumId="16" w15:restartNumberingAfterBreak="0">
     <w:nsid w:val="60BF56C7"/>
     <w:multiLevelType w:val="hybridMultilevel"/>
     <w:tmpl w:val="DD6C1438"/>
@@ -4087,7 +4479,7 @@
       </w:rPr>
     </w:lvl>
   </w:abstractNum>
-  <w:abstractNum w:abstractNumId="15" w15:restartNumberingAfterBreak="0">
+  <w:abstractNum w:abstractNumId="17" w15:restartNumberingAfterBreak="0">
     <w:nsid w:val="64D876FE"/>
     <w:multiLevelType w:val="hybridMultilevel"/>
     <w:tmpl w:val="6D582016"/>
@@ -4200,7 +4592,7 @@
       </w:rPr>
     </w:lvl>
   </w:abstractNum>
-  <w:abstractNum w:abstractNumId="16" w15:restartNumberingAfterBreak="0">
+  <w:abstractNum w:abstractNumId="18" w15:restartNumberingAfterBreak="0">
     <w:nsid w:val="6E49300B"/>
     <w:multiLevelType w:val="hybridMultilevel"/>
     <w:tmpl w:val="B112AC28"/>
@@ -4313,7 +4705,7 @@
       </w:rPr>
     </w:lvl>
   </w:abstractNum>
-  <w:abstractNum w:abstractNumId="17" w15:restartNumberingAfterBreak="0">
+  <w:abstractNum w:abstractNumId="19" w15:restartNumberingAfterBreak="0">
     <w:nsid w:val="6F2D5FA7"/>
     <w:multiLevelType w:val="hybridMultilevel"/>
     <w:tmpl w:val="B1360D58"/>
@@ -4426,7 +4818,7 @@
       </w:rPr>
     </w:lvl>
   </w:abstractNum>
-  <w:abstractNum w:abstractNumId="18" w15:restartNumberingAfterBreak="0">
+  <w:abstractNum w:abstractNumId="20" w15:restartNumberingAfterBreak="0">
     <w:nsid w:val="725D3D6D"/>
     <w:multiLevelType w:val="hybridMultilevel"/>
     <w:tmpl w:val="4DDC5C9C"/>
@@ -4512,7 +4904,7 @@
       </w:pPr>
     </w:lvl>
   </w:abstractNum>
-  <w:abstractNum w:abstractNumId="19" w15:restartNumberingAfterBreak="0">
+  <w:abstractNum w:abstractNumId="21" w15:restartNumberingAfterBreak="0">
     <w:nsid w:val="78B63384"/>
     <w:multiLevelType w:val="hybridMultilevel"/>
     <w:tmpl w:val="205815B6"/>
@@ -4625,7 +5017,7 @@
       </w:rPr>
     </w:lvl>
   </w:abstractNum>
-  <w:abstractNum w:abstractNumId="20" w15:restartNumberingAfterBreak="0">
+  <w:abstractNum w:abstractNumId="22" w15:restartNumberingAfterBreak="0">
     <w:nsid w:val="7EEA2072"/>
     <w:multiLevelType w:val="hybridMultilevel"/>
     <w:tmpl w:val="E7B8FCF0"/>
@@ -4738,7 +5130,120 @@
       </w:rPr>
     </w:lvl>
   </w:abstractNum>
-  <w:abstractNum w:abstractNumId="21" w15:restartNumberingAfterBreak="0">
+  <w:abstractNum w:abstractNumId="23" w15:restartNumberingAfterBreak="0">
+    <w:nsid w:val="7F454298"/>
+    <w:multiLevelType w:val="hybridMultilevel"/>
+    <w:tmpl w:val="0E3EAB90"/>
+    <w:lvl w:ilvl="0" w:tplc="04160001">
+      <w:start w:val="1"/>
+      <w:numFmt w:val="bullet"/>
+      <w:lvlText w:val=""/>
+      <w:lvlJc w:val="left"/>
+      <w:pPr>
+        <w:ind w:left="1440" w:hanging="360"/>
+      </w:pPr>
+      <w:rPr>
+        <w:rFonts w:ascii="Symbol" w:hAnsi="Symbol" w:hint="default"/>
+      </w:rPr>
+    </w:lvl>
+    <w:lvl w:ilvl="1" w:tplc="04160003" w:tentative="1">
+      <w:start w:val="1"/>
+      <w:numFmt w:val="bullet"/>
+      <w:lvlText w:val="o"/>
+      <w:lvlJc w:val="left"/>
+      <w:pPr>
+        <w:ind w:left="2160" w:hanging="360"/>
+      </w:pPr>
+      <w:rPr>
+        <w:rFonts w:ascii="Courier New" w:hAnsi="Courier New" w:cs="Courier New" w:hint="default"/>
+      </w:rPr>
+    </w:lvl>
+    <w:lvl w:ilvl="2" w:tplc="04160005" w:tentative="1">
+      <w:start w:val="1"/>
+      <w:numFmt w:val="bullet"/>
+      <w:lvlText w:val=""/>
+      <w:lvlJc w:val="left"/>
+      <w:pPr>
+        <w:ind w:left="2880" w:hanging="360"/>
+      </w:pPr>
+      <w:rPr>
+        <w:rFonts w:ascii="Wingdings" w:hAnsi="Wingdings" w:hint="default"/>
+      </w:rPr>
+    </w:lvl>
+    <w:lvl w:ilvl="3" w:tplc="04160001" w:tentative="1">
+      <w:start w:val="1"/>
+      <w:numFmt w:val="bullet"/>
+      <w:lvlText w:val=""/>
+      <w:lvlJc w:val="left"/>
+      <w:pPr>
+        <w:ind w:left="3600" w:hanging="360"/>
+      </w:pPr>
+      <w:rPr>
+        <w:rFonts w:ascii="Symbol" w:hAnsi="Symbol" w:hint="default"/>
+      </w:rPr>
+    </w:lvl>
+    <w:lvl w:ilvl="4" w:tplc="04160003" w:tentative="1">
+      <w:start w:val="1"/>
+      <w:numFmt w:val="bullet"/>
+      <w:lvlText w:val="o"/>
+      <w:lvlJc w:val="left"/>
+      <w:pPr>
+        <w:ind w:left="4320" w:hanging="360"/>
+      </w:pPr>
+      <w:rPr>
+        <w:rFonts w:ascii="Courier New" w:hAnsi="Courier New" w:cs="Courier New" w:hint="default"/>
+      </w:rPr>
+    </w:lvl>
+    <w:lvl w:ilvl="5" w:tplc="04160005" w:tentative="1">
+      <w:start w:val="1"/>
+      <w:numFmt w:val="bullet"/>
+      <w:lvlText w:val=""/>
+      <w:lvlJc w:val="left"/>
+      <w:pPr>
+        <w:ind w:left="5040" w:hanging="360"/>
+      </w:pPr>
+      <w:rPr>
+        <w:rFonts w:ascii="Wingdings" w:hAnsi="Wingdings" w:hint="default"/>
+      </w:rPr>
+    </w:lvl>
+    <w:lvl w:ilvl="6" w:tplc="04160001" w:tentative="1">
+      <w:start w:val="1"/>
+      <w:numFmt w:val="bullet"/>
+      <w:lvlText w:val=""/>
+      <w:lvlJc w:val="left"/>
+      <w:pPr>
+        <w:ind w:left="5760" w:hanging="360"/>
+      </w:pPr>
+      <w:rPr>
+        <w:rFonts w:ascii="Symbol" w:hAnsi="Symbol" w:hint="default"/>
+      </w:rPr>
+    </w:lvl>
+    <w:lvl w:ilvl="7" w:tplc="04160003" w:tentative="1">
+      <w:start w:val="1"/>
+      <w:numFmt w:val="bullet"/>
+      <w:lvlText w:val="o"/>
+      <w:lvlJc w:val="left"/>
+      <w:pPr>
+        <w:ind w:left="6480" w:hanging="360"/>
+      </w:pPr>
+      <w:rPr>
+        <w:rFonts w:ascii="Courier New" w:hAnsi="Courier New" w:cs="Courier New" w:hint="default"/>
+      </w:rPr>
+    </w:lvl>
+    <w:lvl w:ilvl="8" w:tplc="04160005" w:tentative="1">
+      <w:start w:val="1"/>
+      <w:numFmt w:val="bullet"/>
+      <w:lvlText w:val=""/>
+      <w:lvlJc w:val="left"/>
+      <w:pPr>
+        <w:ind w:left="7200" w:hanging="360"/>
+      </w:pPr>
+      <w:rPr>
+        <w:rFonts w:ascii="Wingdings" w:hAnsi="Wingdings" w:hint="default"/>
+      </w:rPr>
+    </w:lvl>
+  </w:abstractNum>
+  <w:abstractNum w:abstractNumId="24" w15:restartNumberingAfterBreak="0">
     <w:nsid w:val="7F8C66C6"/>
     <w:multiLevelType w:val="hybridMultilevel"/>
     <w:tmpl w:val="7920613C"/>
@@ -4828,28 +5333,28 @@
     <w:abstractNumId w:val="7"/>
   </w:num>
   <w:num w:numId="2">
-    <w:abstractNumId w:val="8"/>
+    <w:abstractNumId w:val="9"/>
   </w:num>
   <w:num w:numId="3">
-    <w:abstractNumId w:val="21"/>
+    <w:abstractNumId w:val="24"/>
   </w:num>
   <w:num w:numId="4">
     <w:abstractNumId w:val="3"/>
   </w:num>
   <w:num w:numId="5">
-    <w:abstractNumId w:val="19"/>
+    <w:abstractNumId w:val="21"/>
   </w:num>
   <w:num w:numId="6">
-    <w:abstractNumId w:val="9"/>
+    <w:abstractNumId w:val="10"/>
   </w:num>
   <w:num w:numId="7">
-    <w:abstractNumId w:val="15"/>
+    <w:abstractNumId w:val="17"/>
   </w:num>
   <w:num w:numId="8">
     <w:abstractNumId w:val="6"/>
   </w:num>
   <w:num w:numId="9">
-    <w:abstractNumId w:val="10"/>
+    <w:abstractNumId w:val="12"/>
   </w:num>
   <w:num w:numId="10">
     <w:abstractNumId w:val="0"/>
@@ -4858,19 +5363,19 @@
     <w:abstractNumId w:val="2"/>
   </w:num>
   <w:num w:numId="12">
-    <w:abstractNumId w:val="20"/>
+    <w:abstractNumId w:val="22"/>
   </w:num>
   <w:num w:numId="13">
-    <w:abstractNumId w:val="12"/>
+    <w:abstractNumId w:val="14"/>
   </w:num>
   <w:num w:numId="14">
-    <w:abstractNumId w:val="17"/>
+    <w:abstractNumId w:val="19"/>
   </w:num>
   <w:num w:numId="15">
     <w:abstractNumId w:val="5"/>
   </w:num>
   <w:num w:numId="16">
-    <w:abstractNumId w:val="13"/>
+    <w:abstractNumId w:val="15"/>
   </w:num>
   <w:num w:numId="17">
     <w:abstractNumId w:val="4"/>
@@ -4879,16 +5384,25 @@
     <w:abstractNumId w:val="1"/>
   </w:num>
   <w:num w:numId="19">
-    <w:abstractNumId w:val="11"/>
+    <w:abstractNumId w:val="13"/>
   </w:num>
   <w:num w:numId="20">
-    <w:abstractNumId w:val="14"/>
+    <w:abstractNumId w:val="16"/>
   </w:num>
   <w:num w:numId="21">
+    <w:abstractNumId w:val="20"/>
+  </w:num>
+  <w:num w:numId="22">
     <w:abstractNumId w:val="18"/>
   </w:num>
-  <w:num w:numId="22">
-    <w:abstractNumId w:val="16"/>
+  <w:num w:numId="23">
+    <w:abstractNumId w:val="8"/>
+  </w:num>
+  <w:num w:numId="24">
+    <w:abstractNumId w:val="23"/>
+  </w:num>
+  <w:num w:numId="25">
+    <w:abstractNumId w:val="11"/>
   </w:num>
 </w:numbering>
 </file>

</xml_diff>